<commit_message>
nhớ sửa lại từ Khách hàng -> Nhân viên nhá đụ mẹ mày Quân Phạm
</commit_message>
<xml_diff>
--- a/Focused Usecase/Nguyên Lộc/FU_QuảnLíNhânViên.docx
+++ b/Focused Usecase/Nguyên Lộc/FU_QuảnLíNhânViên.docx
@@ -25,7 +25,7 @@
       </w:tblGrid>
       <w:tr>
         <w:trPr>
-          <w:trHeight w:val="557"/>
+          <w:trHeight w:val="3676"/>
         </w:trPr>
         <w:tc>
           <w:tcPr>
@@ -34,6 +34,7 @@
           </w:tcPr>
           <w:p>
             <w:pPr>
+              <w:jc w:val="center"/>
               <w:rPr>
                 <w:rFonts w:asciiTheme="majorHAnsi" w:hAnsiTheme="majorHAnsi" w:cstheme="majorHAnsi"/>
               </w:rPr>
@@ -44,10 +45,10 @@
                 <w:noProof/>
               </w:rPr>
               <w:drawing>
-                <wp:inline distT="0" distB="0" distL="0" distR="0" wp14:anchorId="74579826" wp14:editId="7ED0B0D1">
-                  <wp:extent cx="5664200" cy="798830"/>
-                  <wp:effectExtent l="0" t="0" r="0" b="1270"/>
-                  <wp:docPr id="1" name="Picture 1"/>
+                <wp:inline distT="0" distB="0" distL="0" distR="0" wp14:anchorId="4285164D" wp14:editId="06B55E5E">
+                  <wp:extent cx="5350510" cy="2292985"/>
+                  <wp:effectExtent l="0" t="0" r="2540" b="0"/>
+                  <wp:docPr id="4" name="Picture 4"/>
                   <wp:cNvGraphicFramePr>
                     <a:graphicFrameLocks xmlns:a="http://schemas.openxmlformats.org/drawingml/2006/main" noChangeAspect="1"/>
                   </wp:cNvGraphicFramePr>
@@ -55,7 +56,7 @@
                     <a:graphicData uri="http://schemas.openxmlformats.org/drawingml/2006/picture">
                       <pic:pic xmlns:pic="http://schemas.openxmlformats.org/drawingml/2006/picture">
                         <pic:nvPicPr>
-                          <pic:cNvPr id="1" name="Picture 1"/>
+                          <pic:cNvPr id="4" name="Picture 4"/>
                           <pic:cNvPicPr/>
                         </pic:nvPicPr>
                         <pic:blipFill>
@@ -73,7 +74,7 @@
                         <pic:spPr>
                           <a:xfrm>
                             <a:off x="0" y="0"/>
-                            <a:ext cx="5664200" cy="798830"/>
+                            <a:ext cx="5350510" cy="2292985"/>
                           </a:xfrm>
                           <a:prstGeom prst="rect">
                             <a:avLst/>
@@ -121,6 +122,7 @@
             <w:pPr>
               <w:rPr>
                 <w:rFonts w:asciiTheme="majorHAnsi" w:hAnsiTheme="majorHAnsi" w:cstheme="majorHAnsi"/>
+                <w:lang w:val="en-US"/>
               </w:rPr>
             </w:pPr>
             <w:r>
@@ -155,26 +157,7 @@
                 <w:rFonts w:asciiTheme="majorHAnsi" w:hAnsiTheme="majorHAnsi" w:cstheme="majorHAnsi"/>
                 <w:lang w:val="en-US"/>
               </w:rPr>
-              <w:t>N</w:t>
-            </w:r>
-            <w:r>
-              <w:rPr>
-                <w:rFonts w:asciiTheme="majorHAnsi" w:hAnsiTheme="majorHAnsi" w:cstheme="majorHAnsi"/>
-              </w:rPr>
-              <w:t>hân</w:t>
-            </w:r>
-            <w:r>
-              <w:rPr>
-                <w:rFonts w:asciiTheme="majorHAnsi" w:hAnsiTheme="majorHAnsi" w:cstheme="majorHAnsi"/>
-                <w:lang w:val="en-US"/>
-              </w:rPr>
-              <w:t>V</w:t>
-            </w:r>
-            <w:r>
-              <w:rPr>
-                <w:rFonts w:asciiTheme="majorHAnsi" w:hAnsiTheme="majorHAnsi" w:cstheme="majorHAnsi"/>
-              </w:rPr>
-              <w:t>iên</w:t>
+              <w:t>Nhan</w:t>
             </w:r>
           </w:p>
         </w:tc>
@@ -212,20 +195,15 @@
             <w:pPr>
               <w:rPr>
                 <w:rFonts w:asciiTheme="majorHAnsi" w:hAnsiTheme="majorHAnsi" w:cstheme="majorHAnsi"/>
-              </w:rPr>
-            </w:pPr>
-            <w:r>
-              <w:rPr>
-                <w:rFonts w:asciiTheme="majorHAnsi" w:hAnsiTheme="majorHAnsi" w:cstheme="majorHAnsi"/>
-                <w:lang w:val="en-US"/>
-              </w:rPr>
-              <w:t>Quản lí nhân</w:t>
-            </w:r>
-            <w:r>
-              <w:rPr>
-                <w:rFonts w:asciiTheme="majorHAnsi" w:hAnsiTheme="majorHAnsi" w:cstheme="majorHAnsi"/>
-              </w:rPr>
-              <w:t xml:space="preserve"> viên</w:t>
+                <w:lang w:val="en-US"/>
+              </w:rPr>
+            </w:pPr>
+            <w:r>
+              <w:rPr>
+                <w:rFonts w:asciiTheme="majorHAnsi" w:hAnsiTheme="majorHAnsi" w:cstheme="majorHAnsi"/>
+                <w:lang w:val="en-US"/>
+              </w:rPr>
+              <w:t>Quản lí khách hàng</w:t>
             </w:r>
           </w:p>
         </w:tc>
@@ -269,7 +247,7 @@
               <w:rPr>
                 <w:rFonts w:asciiTheme="majorHAnsi" w:hAnsiTheme="majorHAnsi" w:cstheme="majorHAnsi"/>
               </w:rPr>
-              <w:t>Quản trị</w:t>
+              <w:t>Nhân viên, Quản trị</w:t>
             </w:r>
           </w:p>
         </w:tc>
@@ -313,7 +291,20 @@
               <w:rPr>
                 <w:rFonts w:asciiTheme="majorHAnsi" w:hAnsiTheme="majorHAnsi" w:cstheme="majorHAnsi"/>
               </w:rPr>
-              <w:t>Quản trị quản lí thông tin của nhân viên</w:t>
+              <w:t>Nhân viên hoặc Quản trị</w:t>
+            </w:r>
+            <w:r>
+              <w:rPr>
+                <w:rFonts w:asciiTheme="majorHAnsi" w:hAnsiTheme="majorHAnsi" w:cstheme="majorHAnsi"/>
+                <w:lang w:val="en-US"/>
+              </w:rPr>
+              <w:t xml:space="preserve"> quản lí thông tin của khách hàng</w:t>
+            </w:r>
+            <w:r>
+              <w:rPr>
+                <w:rFonts w:asciiTheme="majorHAnsi" w:hAnsiTheme="majorHAnsi" w:cstheme="majorHAnsi"/>
+              </w:rPr>
+              <w:t xml:space="preserve"> </w:t>
             </w:r>
           </w:p>
         </w:tc>
@@ -431,7 +422,7 @@
               <w:rPr>
                 <w:rFonts w:asciiTheme="majorHAnsi" w:hAnsiTheme="majorHAnsi" w:cstheme="majorHAnsi"/>
               </w:rPr>
-              <w:t xml:space="preserve">1. Quản trị </w:t>
+              <w:t xml:space="preserve">1. Nhân viên hoặc quản trị </w:t>
             </w:r>
             <w:r>
               <w:rPr>
@@ -451,28 +442,7 @@
                 <w:rFonts w:asciiTheme="majorHAnsi" w:hAnsiTheme="majorHAnsi" w:cstheme="majorHAnsi"/>
                 <w:lang w:val="en-US"/>
               </w:rPr>
-              <w:t xml:space="preserve"> quản lí nhân</w:t>
-            </w:r>
-            <w:r>
-              <w:rPr>
-                <w:rFonts w:asciiTheme="majorHAnsi" w:hAnsiTheme="majorHAnsi" w:cstheme="majorHAnsi"/>
-              </w:rPr>
-              <w:t xml:space="preserve"> viên</w:t>
-            </w:r>
-            <w:r>
-              <w:rPr>
-                <w:rFonts w:asciiTheme="majorHAnsi" w:hAnsiTheme="majorHAnsi" w:cstheme="majorHAnsi"/>
-                <w:lang w:val="en-US"/>
-              </w:rPr>
-              <w:t>.</w:t>
-            </w:r>
-            <w:r>
-              <w:rPr>
-                <w:rFonts w:asciiTheme="majorHAnsi" w:hAnsiTheme="majorHAnsi" w:cstheme="majorHAnsi"/>
-                <w:b/>
-                <w:bCs/>
-              </w:rPr>
-              <w:t>A1</w:t>
+              <w:t xml:space="preserve"> quản lí khách hàng.</w:t>
             </w:r>
             <w:r>
               <w:rPr>
@@ -482,33 +452,6 @@
                 <w:lang w:val="en-US"/>
               </w:rPr>
               <w:t xml:space="preserve"> </w:t>
-            </w:r>
-            <w:r>
-              <w:rPr>
-                <w:rFonts w:asciiTheme="majorHAnsi" w:hAnsiTheme="majorHAnsi" w:cstheme="majorHAnsi"/>
-                <w:b/>
-                <w:bCs/>
-                <w:lang w:val="en-US"/>
-              </w:rPr>
-              <w:t>A2</w:t>
-            </w:r>
-            <w:r>
-              <w:rPr>
-                <w:rFonts w:asciiTheme="majorHAnsi" w:hAnsiTheme="majorHAnsi" w:cstheme="majorHAnsi"/>
-                <w:b/>
-                <w:bCs/>
-                <w:lang w:val="en-US"/>
-              </w:rPr>
-              <w:t xml:space="preserve"> </w:t>
-            </w:r>
-            <w:r>
-              <w:rPr>
-                <w:rFonts w:asciiTheme="majorHAnsi" w:hAnsiTheme="majorHAnsi" w:cstheme="majorHAnsi"/>
-                <w:b/>
-                <w:bCs/>
-                <w:lang w:val="en-US"/>
-              </w:rPr>
-              <w:t>A3</w:t>
             </w:r>
           </w:p>
         </w:tc>
@@ -582,7 +525,7 @@
               <w:rPr>
                 <w:rFonts w:asciiTheme="majorHAnsi" w:hAnsiTheme="majorHAnsi" w:cstheme="majorHAnsi"/>
               </w:rPr>
-              <w:t>2. Hệ thống hiển thị danh sách nhân viên</w:t>
+              <w:t>2. Hệ thống hiển thị danh sách khách hàng</w:t>
             </w:r>
             <w:r>
               <w:rPr>
@@ -629,26 +572,21 @@
             <w:pPr>
               <w:rPr>
                 <w:rFonts w:asciiTheme="majorHAnsi" w:hAnsiTheme="majorHAnsi" w:cstheme="majorHAnsi"/>
-              </w:rPr>
-            </w:pPr>
-            <w:r>
-              <w:rPr>
-                <w:rFonts w:asciiTheme="majorHAnsi" w:hAnsiTheme="majorHAnsi" w:cstheme="majorHAnsi"/>
-              </w:rPr>
-              <w:t>2.</w:t>
-            </w:r>
-            <w:r>
-              <w:rPr>
-                <w:rFonts w:asciiTheme="majorHAnsi" w:hAnsiTheme="majorHAnsi" w:cstheme="majorHAnsi"/>
-                <w:lang w:val="en-US"/>
-              </w:rPr>
-              <w:t xml:space="preserve"> Q</w:t>
-            </w:r>
-            <w:r>
-              <w:rPr>
-                <w:rFonts w:asciiTheme="majorHAnsi" w:hAnsiTheme="majorHAnsi" w:cstheme="majorHAnsi"/>
-              </w:rPr>
-              <w:t xml:space="preserve">uản trị </w:t>
+                <w:lang w:val="en-US"/>
+              </w:rPr>
+            </w:pPr>
+            <w:r>
+              <w:rPr>
+                <w:rFonts w:asciiTheme="majorHAnsi" w:hAnsiTheme="majorHAnsi" w:cstheme="majorHAnsi"/>
+                <w:lang w:val="en-US"/>
+              </w:rPr>
+              <w:t>3</w:t>
+            </w:r>
+            <w:r>
+              <w:rPr>
+                <w:rFonts w:asciiTheme="majorHAnsi" w:hAnsiTheme="majorHAnsi" w:cstheme="majorHAnsi"/>
+              </w:rPr>
+              <w:t xml:space="preserve">. Nhân viên hoặc quản trị </w:t>
             </w:r>
             <w:r>
               <w:rPr>
@@ -734,48 +672,75 @@
             <w:r>
               <w:rPr>
                 <w:rFonts w:asciiTheme="majorHAnsi" w:hAnsiTheme="majorHAnsi" w:cstheme="majorHAnsi"/>
+                <w:lang w:val="en-US"/>
+              </w:rPr>
+              <w:t xml:space="preserve"> thông tin</w:t>
+            </w:r>
+            <w:r>
+              <w:rPr>
+                <w:rFonts w:asciiTheme="majorHAnsi" w:hAnsiTheme="majorHAnsi" w:cstheme="majorHAnsi"/>
+                <w:lang w:val="en-US"/>
+              </w:rPr>
+              <w:t xml:space="preserve"> của khách hàng</w:t>
+            </w:r>
+            <w:r>
+              <w:rPr>
+                <w:rFonts w:asciiTheme="majorHAnsi" w:hAnsiTheme="majorHAnsi" w:cstheme="majorHAnsi"/>
+              </w:rPr>
+              <w:t xml:space="preserve">. </w:t>
+            </w:r>
+            <w:r>
+              <w:rPr>
+                <w:rFonts w:asciiTheme="majorHAnsi" w:hAnsiTheme="majorHAnsi" w:cstheme="majorHAnsi"/>
+                <w:b/>
+                <w:bCs/>
+              </w:rPr>
+              <w:t>A1</w:t>
+            </w:r>
+            <w:r>
+              <w:rPr>
+                <w:rFonts w:asciiTheme="majorHAnsi" w:hAnsiTheme="majorHAnsi" w:cstheme="majorHAnsi"/>
+                <w:b/>
+                <w:bCs/>
+                <w:lang w:val="en-US"/>
               </w:rPr>
               <w:t xml:space="preserve"> </w:t>
             </w:r>
             <w:r>
               <w:rPr>
                 <w:rFonts w:asciiTheme="majorHAnsi" w:hAnsiTheme="majorHAnsi" w:cstheme="majorHAnsi"/>
-              </w:rPr>
-              <w:t xml:space="preserve">thông tin </w:t>
-            </w:r>
-            <w:r>
-              <w:rPr>
-                <w:rFonts w:asciiTheme="majorHAnsi" w:hAnsiTheme="majorHAnsi" w:cstheme="majorHAnsi"/>
-                <w:lang w:val="en-US"/>
-              </w:rPr>
-              <w:t xml:space="preserve">của </w:t>
-            </w:r>
-            <w:r>
-              <w:rPr>
-                <w:rFonts w:asciiTheme="majorHAnsi" w:hAnsiTheme="majorHAnsi" w:cstheme="majorHAnsi"/>
-                <w:lang w:val="en-US"/>
-              </w:rPr>
-              <w:t>nhân</w:t>
-            </w:r>
-            <w:r>
-              <w:rPr>
-                <w:rFonts w:asciiTheme="majorHAnsi" w:hAnsiTheme="majorHAnsi" w:cstheme="majorHAnsi"/>
-              </w:rPr>
-              <w:t xml:space="preserve"> viên</w:t>
-            </w:r>
-            <w:r>
-              <w:rPr>
-                <w:rFonts w:asciiTheme="majorHAnsi" w:hAnsiTheme="majorHAnsi" w:cstheme="majorHAnsi"/>
-              </w:rPr>
-              <w:t xml:space="preserve">. </w:t>
-            </w:r>
-            <w:r>
-              <w:rPr>
-                <w:rFonts w:asciiTheme="majorHAnsi" w:hAnsiTheme="majorHAnsi" w:cstheme="majorHAnsi"/>
-                <w:b/>
-                <w:bCs/>
-              </w:rPr>
-              <w:t>E1</w:t>
+                <w:b/>
+                <w:bCs/>
+                <w:lang w:val="en-US"/>
+              </w:rPr>
+              <w:t>A2</w:t>
+            </w:r>
+            <w:r>
+              <w:rPr>
+                <w:rFonts w:asciiTheme="majorHAnsi" w:hAnsiTheme="majorHAnsi" w:cstheme="majorHAnsi"/>
+                <w:b/>
+                <w:bCs/>
+                <w:lang w:val="en-US"/>
+              </w:rPr>
+              <w:t xml:space="preserve"> </w:t>
+            </w:r>
+            <w:r>
+              <w:rPr>
+                <w:rFonts w:asciiTheme="majorHAnsi" w:hAnsiTheme="majorHAnsi" w:cstheme="majorHAnsi"/>
+                <w:b/>
+                <w:bCs/>
+                <w:lang w:val="en-US"/>
+              </w:rPr>
+              <w:t>A3</w:t>
+            </w:r>
+            <w:r>
+              <w:rPr>
+                <w:rFonts w:asciiTheme="majorHAnsi" w:hAnsiTheme="majorHAnsi" w:cstheme="majorHAnsi"/>
+                <w:b/>
+                <w:bCs/>
+                <w:lang w:val="en-US"/>
+              </w:rPr>
+              <w:t xml:space="preserve"> E1</w:t>
             </w:r>
           </w:p>
         </w:tc>
@@ -847,14 +812,22 @@
             <w:r>
               <w:rPr>
                 <w:rFonts w:asciiTheme="majorHAnsi" w:hAnsiTheme="majorHAnsi" w:cstheme="majorHAnsi"/>
-              </w:rPr>
-              <w:t xml:space="preserve">3. Hệ thống cập nhật </w:t>
-            </w:r>
-            <w:r>
-              <w:rPr>
-                <w:rFonts w:asciiTheme="majorHAnsi" w:hAnsiTheme="majorHAnsi" w:cstheme="majorHAnsi"/>
-              </w:rPr>
-              <w:t>lại danh sách nhân viên</w:t>
+                <w:lang w:val="en-US"/>
+              </w:rPr>
+              <w:t>4</w:t>
+            </w:r>
+            <w:r>
+              <w:rPr>
+                <w:rFonts w:asciiTheme="majorHAnsi" w:hAnsiTheme="majorHAnsi" w:cstheme="majorHAnsi"/>
+              </w:rPr>
+              <w:t xml:space="preserve">. </w:t>
+            </w:r>
+            <w:r>
+              <w:rPr>
+                <w:rFonts w:asciiTheme="majorHAnsi" w:hAnsiTheme="majorHAnsi" w:cstheme="majorHAnsi"/>
+                <w:lang w:val="en-US"/>
+              </w:rPr>
+              <w:t>Hệ thống xử lí theo yêu cầu nghiệp vụ của nhân viên hoặc quản lí.</w:t>
             </w:r>
           </w:p>
         </w:tc>
@@ -1020,6 +993,9 @@
             <w:pPr>
               <w:rPr>
                 <w:rFonts w:asciiTheme="majorHAnsi" w:hAnsiTheme="majorHAnsi" w:cstheme="majorHAnsi"/>
+                <w:b/>
+                <w:bCs/>
+                <w:lang w:val="en-US"/>
               </w:rPr>
             </w:pPr>
             <w:r>
@@ -1035,32 +1011,7 @@
                 <w:bCs/>
                 <w:lang w:val="en-US"/>
               </w:rPr>
-              <w:t>X</w:t>
-            </w:r>
-            <w:r>
-              <w:rPr>
-                <w:rFonts w:asciiTheme="majorHAnsi" w:hAnsiTheme="majorHAnsi" w:cstheme="majorHAnsi"/>
-                <w:b/>
-                <w:bCs/>
-              </w:rPr>
-              <w:t xml:space="preserve">oá </w:t>
-            </w:r>
-            <w:r>
-              <w:rPr>
-                <w:rFonts w:asciiTheme="majorHAnsi" w:hAnsiTheme="majorHAnsi" w:cstheme="majorHAnsi"/>
-                <w:b/>
-                <w:bCs/>
-                <w:lang w:val="en-US"/>
-              </w:rPr>
-              <w:t>nhân</w:t>
-            </w:r>
-            <w:r>
-              <w:rPr>
-                <w:rFonts w:asciiTheme="majorHAnsi" w:hAnsiTheme="majorHAnsi" w:cstheme="majorHAnsi"/>
-                <w:b/>
-                <w:bCs/>
-              </w:rPr>
-              <w:t xml:space="preserve"> viên</w:t>
+              <w:t>Xoá</w:t>
             </w:r>
             <w:r>
               <w:rPr>
@@ -1079,8 +1030,25 @@
             <w:r>
               <w:rPr>
                 <w:rFonts w:asciiTheme="majorHAnsi" w:hAnsiTheme="majorHAnsi" w:cstheme="majorHAnsi"/>
-              </w:rPr>
-              <w:t xml:space="preserve"> thông tin nhân viên.</w:t>
+                <w:lang w:val="en-US"/>
+              </w:rPr>
+              <w:t xml:space="preserve"> nhân viên</w:t>
+            </w:r>
+            <w:r>
+              <w:rPr>
+                <w:rFonts w:asciiTheme="majorHAnsi" w:hAnsiTheme="majorHAnsi" w:cstheme="majorHAnsi"/>
+                <w:lang w:val="en-US"/>
+              </w:rPr>
+              <w:t xml:space="preserve">. </w:t>
+            </w:r>
+            <w:r>
+              <w:rPr>
+                <w:rFonts w:asciiTheme="majorHAnsi" w:hAnsiTheme="majorHAnsi" w:cstheme="majorHAnsi"/>
+                <w:b/>
+                <w:bCs/>
+                <w:lang w:val="en-US"/>
+              </w:rPr>
+              <w:t>E3</w:t>
             </w:r>
           </w:p>
         </w:tc>
@@ -1104,7 +1072,7 @@
         <w:trPr>
           <w:gridAfter w:val="1"/>
           <w:wAfter w:w="7" w:type="dxa"/>
-          <w:trHeight w:val="1090"/>
+          <w:trHeight w:val="750"/>
         </w:trPr>
         <w:tc>
           <w:tcPr>
@@ -1159,19 +1127,32 @@
               <w:rPr>
                 <w:rFonts w:asciiTheme="majorHAnsi" w:hAnsiTheme="majorHAnsi" w:cstheme="majorHAnsi"/>
               </w:rPr>
-              <w:t>2. Hệ thống xoá</w:t>
-            </w:r>
-            <w:r>
-              <w:rPr>
-                <w:rFonts w:asciiTheme="majorHAnsi" w:hAnsiTheme="majorHAnsi" w:cstheme="majorHAnsi"/>
-              </w:rPr>
-              <w:t xml:space="preserve"> thông tin nhân viên mà quản trị chon</w:t>
-            </w:r>
-            <w:r>
-              <w:rPr>
-                <w:rFonts w:asciiTheme="majorHAnsi" w:hAnsiTheme="majorHAnsi" w:cstheme="majorHAnsi"/>
-              </w:rPr>
-              <w:t>, tiếp tục luồng chính bước 3.</w:t>
+              <w:t xml:space="preserve">2. Hệ thống </w:t>
+            </w:r>
+            <w:r>
+              <w:rPr>
+                <w:rFonts w:asciiTheme="majorHAnsi" w:hAnsiTheme="majorHAnsi" w:cstheme="majorHAnsi"/>
+                <w:lang w:val="en-US"/>
+              </w:rPr>
+              <w:t xml:space="preserve">xử lí yêu cầu nghiệp vụ xoá. </w:t>
+            </w:r>
+            <w:r>
+              <w:rPr>
+                <w:rFonts w:asciiTheme="majorHAnsi" w:hAnsiTheme="majorHAnsi" w:cstheme="majorHAnsi"/>
+                <w:b/>
+                <w:bCs/>
+                <w:lang w:val="en-US"/>
+              </w:rPr>
+              <w:t>E</w:t>
+            </w:r>
+            <w:r>
+              <w:rPr>
+                <w:rFonts w:asciiTheme="majorHAnsi" w:hAnsiTheme="majorHAnsi" w:cstheme="majorHAnsi"/>
+                <w:b/>
+                <w:bCs/>
+                <w:lang w:val="en-US"/>
+              </w:rPr>
+              <w:t>4</w:t>
             </w:r>
           </w:p>
         </w:tc>
@@ -1359,23 +1340,28 @@
               <w:rPr>
                 <w:rFonts w:asciiTheme="majorHAnsi" w:hAnsiTheme="majorHAnsi" w:cstheme="majorHAnsi"/>
               </w:rPr>
-              <w:t xml:space="preserve"> trị hoặc nhân viện nhần vào “</w:t>
-            </w:r>
-            <w:r>
-              <w:rPr>
-                <w:rFonts w:asciiTheme="majorHAnsi" w:hAnsiTheme="majorHAnsi" w:cstheme="majorHAnsi"/>
-                <w:b/>
-                <w:bCs/>
-              </w:rPr>
-              <w:t xml:space="preserve">Tìm kiếm </w:t>
-            </w:r>
-            <w:r>
-              <w:rPr>
-                <w:rFonts w:asciiTheme="majorHAnsi" w:hAnsiTheme="majorHAnsi" w:cstheme="majorHAnsi"/>
-                <w:b/>
-                <w:bCs/>
-              </w:rPr>
-              <w:t>nhân viên</w:t>
+              <w:t xml:space="preserve"> trị hoặc nhân viện </w:t>
+            </w:r>
+            <w:r>
+              <w:rPr>
+                <w:rFonts w:asciiTheme="majorHAnsi" w:hAnsiTheme="majorHAnsi" w:cstheme="majorHAnsi"/>
+                <w:lang w:val="en-US"/>
+              </w:rPr>
+              <w:t>nhấn</w:t>
+            </w:r>
+            <w:r>
+              <w:rPr>
+                <w:rFonts w:asciiTheme="majorHAnsi" w:hAnsiTheme="majorHAnsi" w:cstheme="majorHAnsi"/>
+              </w:rPr>
+              <w:t xml:space="preserve"> vào “</w:t>
+            </w:r>
+            <w:r>
+              <w:rPr>
+                <w:rFonts w:asciiTheme="majorHAnsi" w:hAnsiTheme="majorHAnsi" w:cstheme="majorHAnsi"/>
+                <w:b/>
+                <w:bCs/>
+              </w:rPr>
+              <w:t>Tìm kiếm khách hàng</w:t>
             </w:r>
             <w:r>
               <w:rPr>
@@ -1397,8 +1383,16 @@
             <w:pPr>
               <w:rPr>
                 <w:rFonts w:asciiTheme="majorHAnsi" w:hAnsiTheme="majorHAnsi" w:cstheme="majorHAnsi"/>
-              </w:rPr>
-            </w:pPr>
+                <w:lang w:val="en-US"/>
+              </w:rPr>
+            </w:pPr>
+            <w:r>
+              <w:rPr>
+                <w:rFonts w:asciiTheme="majorHAnsi" w:hAnsiTheme="majorHAnsi" w:cstheme="majorHAnsi"/>
+                <w:lang w:val="en-US"/>
+              </w:rPr>
+              <w:t xml:space="preserve"> </w:t>
+            </w:r>
           </w:p>
         </w:tc>
       </w:tr>
@@ -1461,13 +1455,27 @@
               <w:rPr>
                 <w:rFonts w:asciiTheme="majorHAnsi" w:hAnsiTheme="majorHAnsi" w:cstheme="majorHAnsi"/>
               </w:rPr>
-              <w:t xml:space="preserve">2.Hệ thống thông báo yêu cầu nhập mã </w:t>
-            </w:r>
-            <w:r>
-              <w:rPr>
-                <w:rFonts w:asciiTheme="majorHAnsi" w:hAnsiTheme="majorHAnsi" w:cstheme="majorHAnsi"/>
-              </w:rPr>
-              <w:t>nhân viên</w:t>
+              <w:t>2.</w:t>
+            </w:r>
+            <w:r>
+              <w:rPr>
+                <w:rFonts w:asciiTheme="majorHAnsi" w:hAnsiTheme="majorHAnsi" w:cstheme="majorHAnsi"/>
+                <w:lang w:val="en-US"/>
+              </w:rPr>
+              <w:t xml:space="preserve"> </w:t>
+            </w:r>
+            <w:r>
+              <w:rPr>
+                <w:rFonts w:asciiTheme="majorHAnsi" w:hAnsiTheme="majorHAnsi" w:cstheme="majorHAnsi"/>
+              </w:rPr>
+              <w:t xml:space="preserve">Hệ thống </w:t>
+            </w:r>
+            <w:r>
+              <w:rPr>
+                <w:rFonts w:asciiTheme="majorHAnsi" w:hAnsiTheme="majorHAnsi" w:cstheme="majorHAnsi"/>
+                <w:lang w:val="en-US"/>
+              </w:rPr>
+              <w:t>hiển thị form nhập mã khách hàng</w:t>
             </w:r>
             <w:r>
               <w:rPr>
@@ -1514,6 +1522,7 @@
             <w:pPr>
               <w:rPr>
                 <w:rFonts w:asciiTheme="majorHAnsi" w:hAnsiTheme="majorHAnsi" w:cstheme="majorHAnsi"/>
+                <w:lang w:val="en-US"/>
               </w:rPr>
             </w:pPr>
             <w:r>
@@ -1527,19 +1536,22 @@
               <w:rPr>
                 <w:rFonts w:asciiTheme="majorHAnsi" w:hAnsiTheme="majorHAnsi" w:cstheme="majorHAnsi"/>
               </w:rPr>
-              <w:t>. Quản trị nhập mã</w:t>
-            </w:r>
-            <w:r>
-              <w:rPr>
-                <w:rFonts w:asciiTheme="majorHAnsi" w:hAnsiTheme="majorHAnsi" w:cstheme="majorHAnsi"/>
-              </w:rPr>
-              <w:t xml:space="preserve"> nhân viên</w:t>
-            </w:r>
-            <w:r>
-              <w:rPr>
-                <w:rFonts w:asciiTheme="majorHAnsi" w:hAnsiTheme="majorHAnsi" w:cstheme="majorHAnsi"/>
-              </w:rPr>
-              <w:t xml:space="preserve"> vào.</w:t>
+              <w:t>. Quản trị hoặc nhân viên nhập mã khách hàng.</w:t>
+            </w:r>
+            <w:r>
+              <w:rPr>
+                <w:rFonts w:asciiTheme="majorHAnsi" w:hAnsiTheme="majorHAnsi" w:cstheme="majorHAnsi"/>
+                <w:lang w:val="en-US"/>
+              </w:rPr>
+              <w:t xml:space="preserve"> </w:t>
+            </w:r>
+            <w:r>
+              <w:rPr>
+                <w:rFonts w:asciiTheme="majorHAnsi" w:hAnsiTheme="majorHAnsi" w:cstheme="majorHAnsi"/>
+                <w:b/>
+                <w:bCs/>
+              </w:rPr>
+              <w:t>E2</w:t>
             </w:r>
           </w:p>
         </w:tc>
@@ -1618,111 +1630,15 @@
             <w:r>
               <w:rPr>
                 <w:rFonts w:asciiTheme="majorHAnsi" w:hAnsiTheme="majorHAnsi" w:cstheme="majorHAnsi"/>
-              </w:rPr>
-              <w:t xml:space="preserve">4. Hệ thống kiểm tra mã </w:t>
-            </w:r>
-            <w:r>
-              <w:rPr>
-                <w:rFonts w:asciiTheme="majorHAnsi" w:hAnsiTheme="majorHAnsi" w:cstheme="majorHAnsi"/>
-              </w:rPr>
-              <w:t>nhân viên</w:t>
-            </w:r>
-            <w:r>
-              <w:rPr>
-                <w:rFonts w:asciiTheme="majorHAnsi" w:hAnsiTheme="majorHAnsi" w:cstheme="majorHAnsi"/>
-              </w:rPr>
-              <w:t xml:space="preserve"> có tồn tại hay không.</w:t>
-            </w:r>
-            <w:r>
-              <w:rPr>
-                <w:rFonts w:asciiTheme="majorHAnsi" w:hAnsiTheme="majorHAnsi" w:cstheme="majorHAnsi"/>
-                <w:lang w:val="en-US"/>
-              </w:rPr>
-              <w:t xml:space="preserve"> </w:t>
-            </w:r>
-            <w:r>
-              <w:rPr>
-                <w:rFonts w:asciiTheme="majorHAnsi" w:hAnsiTheme="majorHAnsi" w:cstheme="majorHAnsi"/>
-                <w:b/>
-                <w:bCs/>
-              </w:rPr>
-              <w:t>E2</w:t>
-            </w:r>
-          </w:p>
-        </w:tc>
-      </w:tr>
-      <w:tr>
-        <w:trPr>
-          <w:gridAfter w:val="1"/>
-          <w:wAfter w:w="7" w:type="dxa"/>
-          <w:trHeight w:val="200"/>
-        </w:trPr>
-        <w:tc>
-          <w:tcPr>
-            <w:tcW w:w="2994" w:type="dxa"/>
-            <w:vMerge/>
-            <w:tcBorders>
-              <w:top w:val="nil"/>
-              <w:right w:val="single" w:sz="4" w:space="0" w:color="auto"/>
-            </w:tcBorders>
-          </w:tcPr>
-          <w:p>
-            <w:pPr>
-              <w:rPr>
-                <w:rFonts w:asciiTheme="majorHAnsi" w:hAnsiTheme="majorHAnsi" w:cstheme="majorHAnsi"/>
-                <w:b/>
-              </w:rPr>
-            </w:pPr>
-          </w:p>
-        </w:tc>
-        <w:tc>
-          <w:tcPr>
-            <w:tcW w:w="3310" w:type="dxa"/>
-            <w:tcBorders>
-              <w:top w:val="single" w:sz="4" w:space="0" w:color="auto"/>
-              <w:left w:val="single" w:sz="4" w:space="0" w:color="auto"/>
-            </w:tcBorders>
-          </w:tcPr>
-          <w:p>
-            <w:pPr>
-              <w:rPr>
-                <w:rFonts w:asciiTheme="majorHAnsi" w:hAnsiTheme="majorHAnsi" w:cstheme="majorHAnsi"/>
-                <w:lang w:val="en-US"/>
-              </w:rPr>
-            </w:pPr>
-          </w:p>
-        </w:tc>
-        <w:tc>
-          <w:tcPr>
-            <w:tcW w:w="2825" w:type="dxa"/>
-            <w:gridSpan w:val="2"/>
-            <w:tcBorders>
-              <w:top w:val="single" w:sz="4" w:space="0" w:color="auto"/>
-            </w:tcBorders>
-          </w:tcPr>
-          <w:p>
-            <w:pPr>
-              <w:rPr>
-                <w:rFonts w:asciiTheme="majorHAnsi" w:hAnsiTheme="majorHAnsi" w:cstheme="majorHAnsi"/>
-              </w:rPr>
-            </w:pPr>
-            <w:r>
-              <w:rPr>
-                <w:rFonts w:asciiTheme="majorHAnsi" w:hAnsiTheme="majorHAnsi" w:cstheme="majorHAnsi"/>
-              </w:rPr>
-              <w:t xml:space="preserve">5. Hệ thống xuất thông tin của </w:t>
-            </w:r>
-            <w:r>
-              <w:rPr>
-                <w:rFonts w:asciiTheme="majorHAnsi" w:hAnsiTheme="majorHAnsi" w:cstheme="majorHAnsi"/>
-              </w:rPr>
-              <w:t>nhân viên</w:t>
-            </w:r>
-            <w:r>
-              <w:rPr>
-                <w:rFonts w:asciiTheme="majorHAnsi" w:hAnsiTheme="majorHAnsi" w:cstheme="majorHAnsi"/>
-              </w:rPr>
-              <w:t>.</w:t>
+                <w:lang w:val="en-US"/>
+              </w:rPr>
+              <w:t>4</w:t>
+            </w:r>
+            <w:r>
+              <w:rPr>
+                <w:rFonts w:asciiTheme="majorHAnsi" w:hAnsiTheme="majorHAnsi" w:cstheme="majorHAnsi"/>
+              </w:rPr>
+              <w:t>. Hệ thống xuất thông tin của khách hàng.</w:t>
             </w:r>
           </w:p>
         </w:tc>
@@ -1764,12 +1680,14 @@
               <w:rPr>
                 <w:rFonts w:asciiTheme="majorHAnsi" w:hAnsiTheme="majorHAnsi" w:cstheme="majorHAnsi"/>
                 <w:bCs/>
-              </w:rPr>
-            </w:pPr>
-            <w:r>
-              <w:rPr>
-                <w:rFonts w:asciiTheme="majorHAnsi" w:hAnsiTheme="majorHAnsi" w:cstheme="majorHAnsi"/>
-                <w:b/>
+                <w:lang w:val="en-US"/>
+              </w:rPr>
+            </w:pPr>
+            <w:r>
+              <w:rPr>
+                <w:rFonts w:asciiTheme="majorHAnsi" w:hAnsiTheme="majorHAnsi" w:cstheme="majorHAnsi"/>
+                <w:b/>
+                <w:lang w:val="en-US"/>
               </w:rPr>
               <w:t xml:space="preserve">E1. </w:t>
             </w:r>
@@ -1777,8 +1695,49 @@
               <w:rPr>
                 <w:rFonts w:asciiTheme="majorHAnsi" w:hAnsiTheme="majorHAnsi" w:cstheme="majorHAnsi"/>
                 <w:bCs/>
-              </w:rPr>
-              <w:t>“Sửa” hóa đơn nếu không nhập đúng mã hóa đơn hay mã khách hàng sẽ yêu cầu sửa lại.</w:t>
+                <w:lang w:val="en-US"/>
+              </w:rPr>
+              <w:t xml:space="preserve">Trong trường hợp Nhân viên hoặc Quản trị không nhập bất kì thông tin nào trong field rồi ấn vào nút </w:t>
+            </w:r>
+            <w:r>
+              <w:rPr>
+                <w:rFonts w:asciiTheme="majorHAnsi" w:hAnsiTheme="majorHAnsi" w:cstheme="majorHAnsi"/>
+                <w:b/>
+                <w:lang w:val="en-US"/>
+              </w:rPr>
+              <w:t xml:space="preserve">Thêm </w:t>
+            </w:r>
+            <w:r>
+              <w:rPr>
+                <w:rFonts w:asciiTheme="majorHAnsi" w:hAnsiTheme="majorHAnsi" w:cstheme="majorHAnsi"/>
+                <w:bCs/>
+                <w:lang w:val="en-US"/>
+              </w:rPr>
+              <w:t xml:space="preserve">hoặc </w:t>
+            </w:r>
+            <w:r>
+              <w:rPr>
+                <w:rFonts w:asciiTheme="majorHAnsi" w:hAnsiTheme="majorHAnsi" w:cstheme="majorHAnsi"/>
+                <w:b/>
+                <w:lang w:val="en-US"/>
+              </w:rPr>
+              <w:t xml:space="preserve">Sửa </w:t>
+            </w:r>
+            <w:r>
+              <w:rPr>
+                <w:rFonts w:asciiTheme="majorHAnsi" w:hAnsiTheme="majorHAnsi" w:cstheme="majorHAnsi"/>
+                <w:bCs/>
+                <w:lang w:val="en-US"/>
+              </w:rPr>
+              <w:t>thì hệ thống sẽ xuất lỗi</w:t>
+            </w:r>
+            <w:r>
+              <w:rPr>
+                <w:rFonts w:asciiTheme="majorHAnsi" w:hAnsiTheme="majorHAnsi" w:cstheme="majorHAnsi"/>
+                <w:bCs/>
+                <w:lang w:val="en-US"/>
+              </w:rPr>
+              <w:t xml:space="preserve"> và yêu cầu nhập</w:t>
             </w:r>
           </w:p>
           <w:p>
@@ -1800,30 +1759,106 @@
                 <w:rFonts w:asciiTheme="majorHAnsi" w:hAnsiTheme="majorHAnsi" w:cstheme="majorHAnsi"/>
                 <w:bCs/>
               </w:rPr>
-              <w:t xml:space="preserve">Nếu mã </w:t>
-            </w:r>
-            <w:r>
-              <w:rPr>
-                <w:rFonts w:asciiTheme="majorHAnsi" w:hAnsiTheme="majorHAnsi" w:cstheme="majorHAnsi"/>
-                <w:bCs/>
-              </w:rPr>
-              <w:t xml:space="preserve">nhân viên </w:t>
-            </w:r>
-            <w:r>
-              <w:rPr>
-                <w:rFonts w:asciiTheme="majorHAnsi" w:hAnsiTheme="majorHAnsi" w:cstheme="majorHAnsi"/>
-                <w:bCs/>
-              </w:rPr>
-              <w:t>không tồn tại hoặc nhập sai thì hệ thống yêu cầu nhập lại.</w:t>
-            </w:r>
-          </w:p>
-          <w:p>
-            <w:pPr>
-              <w:rPr>
-                <w:rFonts w:asciiTheme="majorHAnsi" w:hAnsiTheme="majorHAnsi" w:cstheme="majorHAnsi"/>
-                <w:bCs/>
-              </w:rPr>
-            </w:pPr>
+              <w:t>Nếu mã khách hàng không tồn tại hoặc nhập sai thì hệ thống yêu cầu nhập lại.</w:t>
+            </w:r>
+          </w:p>
+          <w:p>
+            <w:pPr>
+              <w:rPr>
+                <w:rFonts w:asciiTheme="majorHAnsi" w:hAnsiTheme="majorHAnsi" w:cstheme="majorHAnsi"/>
+                <w:bCs/>
+                <w:lang w:val="en-US"/>
+              </w:rPr>
+            </w:pPr>
+            <w:r>
+              <w:rPr>
+                <w:rFonts w:asciiTheme="majorHAnsi" w:hAnsiTheme="majorHAnsi" w:cstheme="majorHAnsi"/>
+                <w:b/>
+                <w:lang w:val="en-US"/>
+              </w:rPr>
+              <w:t xml:space="preserve">E3. </w:t>
+            </w:r>
+            <w:r>
+              <w:rPr>
+                <w:rFonts w:asciiTheme="majorHAnsi" w:hAnsiTheme="majorHAnsi" w:cstheme="majorHAnsi"/>
+                <w:bCs/>
+                <w:lang w:val="en-US"/>
+              </w:rPr>
+              <w:t xml:space="preserve">Nếu nhân viên hoặc quản trị chưa nhập thông tin vào field mã nhân viên thì </w:t>
+            </w:r>
+            <w:r>
+              <w:rPr>
+                <w:rFonts w:asciiTheme="majorHAnsi" w:hAnsiTheme="majorHAnsi" w:cstheme="majorHAnsi"/>
+                <w:bCs/>
+                <w:lang w:val="en-US"/>
+              </w:rPr>
+              <w:t>hệ thống sẽ xuất lỗi và yêu cầu nhập</w:t>
+            </w:r>
+          </w:p>
+          <w:p>
+            <w:pPr>
+              <w:rPr>
+                <w:rFonts w:asciiTheme="majorHAnsi" w:hAnsiTheme="majorHAnsi" w:cstheme="majorHAnsi"/>
+                <w:bCs/>
+                <w:lang w:val="en-US"/>
+              </w:rPr>
+            </w:pPr>
+            <w:r>
+              <w:rPr>
+                <w:rFonts w:asciiTheme="majorHAnsi" w:hAnsiTheme="majorHAnsi" w:cstheme="majorHAnsi"/>
+                <w:b/>
+                <w:lang w:val="en-US"/>
+              </w:rPr>
+              <w:t>E</w:t>
+            </w:r>
+            <w:r>
+              <w:rPr>
+                <w:rFonts w:asciiTheme="majorHAnsi" w:hAnsiTheme="majorHAnsi" w:cstheme="majorHAnsi"/>
+                <w:b/>
+                <w:lang w:val="en-US"/>
+              </w:rPr>
+              <w:t>4</w:t>
+            </w:r>
+            <w:r>
+              <w:rPr>
+                <w:rFonts w:asciiTheme="majorHAnsi" w:hAnsiTheme="majorHAnsi" w:cstheme="majorHAnsi"/>
+                <w:b/>
+                <w:lang w:val="en-US"/>
+              </w:rPr>
+              <w:t xml:space="preserve">. </w:t>
+            </w:r>
+            <w:r>
+              <w:rPr>
+                <w:rFonts w:asciiTheme="majorHAnsi" w:hAnsiTheme="majorHAnsi" w:cstheme="majorHAnsi"/>
+                <w:bCs/>
+                <w:lang w:val="en-US"/>
+              </w:rPr>
+              <w:t xml:space="preserve">Trong trường hợp nhân viên đã tồn tại dữ liệu giao dịch trong hệ thống (tức là có sự ràng buộc dữ liệu) thì khi nhân viên hoặc quản trị ấn vào nút </w:t>
+            </w:r>
+            <w:r>
+              <w:rPr>
+                <w:rFonts w:asciiTheme="majorHAnsi" w:hAnsiTheme="majorHAnsi" w:cstheme="majorHAnsi"/>
+                <w:b/>
+                <w:lang w:val="en-US"/>
+              </w:rPr>
+              <w:t xml:space="preserve">“Xoá khách hàng” </w:t>
+            </w:r>
+            <w:r>
+              <w:rPr>
+                <w:rFonts w:asciiTheme="majorHAnsi" w:hAnsiTheme="majorHAnsi" w:cstheme="majorHAnsi"/>
+                <w:bCs/>
+                <w:lang w:val="en-US"/>
+              </w:rPr>
+              <w:t xml:space="preserve">trạng thái của đối tượng sẽ chuyển về trạng thái </w:t>
+            </w:r>
+            <w:r>
+              <w:rPr>
+                <w:rFonts w:asciiTheme="majorHAnsi" w:hAnsiTheme="majorHAnsi" w:cstheme="majorHAnsi"/>
+                <w:b/>
+                <w:lang w:val="en-US"/>
+              </w:rPr>
+              <w:t>Offline</w:t>
+            </w:r>
           </w:p>
         </w:tc>
       </w:tr>
@@ -1867,7 +1902,7 @@
               <w:rPr>
                 <w:rFonts w:asciiTheme="majorHAnsi" w:hAnsiTheme="majorHAnsi" w:cstheme="majorHAnsi"/>
               </w:rPr>
-              <w:t>Quản trị phải đăng nhập vào hệ thống.</w:t>
+              <w:t>Nhân viên hoặc Quản trị phải đăng nhập vào hệ thống.</w:t>
             </w:r>
           </w:p>
         </w:tc>
@@ -1899,13 +1934,15 @@
             <w:pPr>
               <w:rPr>
                 <w:rFonts w:asciiTheme="majorHAnsi" w:hAnsiTheme="majorHAnsi" w:cstheme="majorHAnsi"/>
-              </w:rPr>
-            </w:pPr>
-            <w:r>
-              <w:rPr>
-                <w:rFonts w:asciiTheme="majorHAnsi" w:hAnsiTheme="majorHAnsi" w:cstheme="majorHAnsi"/>
-              </w:rPr>
-              <w:t>Phải tồn tại thông tin trong hệ thống</w:t>
+                <w:lang w:val="en-US"/>
+              </w:rPr>
+            </w:pPr>
+            <w:r>
+              <w:rPr>
+                <w:rFonts w:asciiTheme="majorHAnsi" w:hAnsiTheme="majorHAnsi" w:cstheme="majorHAnsi"/>
+                <w:lang w:val="en-US"/>
+              </w:rPr>
+              <w:t>Hệ thống phải có thông tin khách hàng.</w:t>
             </w:r>
           </w:p>
         </w:tc>
@@ -1943,19 +1980,15 @@
             <w:pPr>
               <w:rPr>
                 <w:rFonts w:asciiTheme="majorHAnsi" w:hAnsiTheme="majorHAnsi" w:cstheme="majorHAnsi"/>
-              </w:rPr>
-            </w:pPr>
-            <w:r>
-              <w:rPr>
-                <w:rFonts w:asciiTheme="majorHAnsi" w:hAnsiTheme="majorHAnsi" w:cstheme="majorHAnsi"/>
-              </w:rPr>
-              <w:t xml:space="preserve">Cập nhật lại thông tin của </w:t>
-            </w:r>
-            <w:r>
-              <w:rPr>
-                <w:rFonts w:asciiTheme="majorHAnsi" w:hAnsiTheme="majorHAnsi" w:cstheme="majorHAnsi"/>
-              </w:rPr>
-              <w:t>nhân viên</w:t>
+                <w:lang w:val="en-US"/>
+              </w:rPr>
+            </w:pPr>
+            <w:r>
+              <w:rPr>
+                <w:rFonts w:asciiTheme="majorHAnsi" w:hAnsiTheme="majorHAnsi" w:cstheme="majorHAnsi"/>
+                <w:lang w:val="en-US"/>
+              </w:rPr>
+              <w:t>Hệ thống xử lí yêu cầu nghiệp vụ của nhân viên hoặc quản lí.</w:t>
             </w:r>
           </w:p>
         </w:tc>
@@ -1990,8 +2023,60 @@
             <w:pPr>
               <w:rPr>
                 <w:rFonts w:asciiTheme="majorHAnsi" w:hAnsiTheme="majorHAnsi" w:cstheme="majorHAnsi"/>
-              </w:rPr>
-            </w:pPr>
+                <w:b/>
+                <w:bCs/>
+              </w:rPr>
+            </w:pPr>
+            <w:r>
+              <w:rPr>
+                <w:rFonts w:asciiTheme="majorHAnsi" w:hAnsiTheme="majorHAnsi" w:cstheme="majorHAnsi"/>
+                <w:b/>
+                <w:bCs/>
+                <w:noProof/>
+              </w:rPr>
+              <w:lastRenderedPageBreak/>
+              <w:drawing>
+                <wp:inline distT="0" distB="0" distL="0" distR="0" wp14:anchorId="58906AF4" wp14:editId="39DCB496">
+                  <wp:extent cx="5664200" cy="4483735"/>
+                  <wp:effectExtent l="0" t="0" r="0" b="0"/>
+                  <wp:docPr id="1" name="Picture 1" descr="Diagram&#10;&#10;Description automatically generated"/>
+                  <wp:cNvGraphicFramePr>
+                    <a:graphicFrameLocks xmlns:a="http://schemas.openxmlformats.org/drawingml/2006/main" noChangeAspect="1"/>
+                  </wp:cNvGraphicFramePr>
+                  <a:graphic xmlns:a="http://schemas.openxmlformats.org/drawingml/2006/main">
+                    <a:graphicData uri="http://schemas.openxmlformats.org/drawingml/2006/picture">
+                      <pic:pic xmlns:pic="http://schemas.openxmlformats.org/drawingml/2006/picture">
+                        <pic:nvPicPr>
+                          <pic:cNvPr id="1" name="Picture 1" descr="Diagram&#10;&#10;Description automatically generated"/>
+                          <pic:cNvPicPr/>
+                        </pic:nvPicPr>
+                        <pic:blipFill>
+                          <a:blip r:embed="rId5" cstate="print">
+                            <a:extLst>
+                              <a:ext uri="{28A0092B-C50C-407E-A947-70E740481C1C}">
+                                <a14:useLocalDpi xmlns:a14="http://schemas.microsoft.com/office/drawing/2010/main" val="0"/>
+                              </a:ext>
+                            </a:extLst>
+                          </a:blip>
+                          <a:stretch>
+                            <a:fillRect/>
+                          </a:stretch>
+                        </pic:blipFill>
+                        <pic:spPr>
+                          <a:xfrm>
+                            <a:off x="0" y="0"/>
+                            <a:ext cx="5664200" cy="4483735"/>
+                          </a:xfrm>
+                          <a:prstGeom prst="rect">
+                            <a:avLst/>
+                          </a:prstGeom>
+                        </pic:spPr>
+                      </pic:pic>
+                    </a:graphicData>
+                  </a:graphic>
+                </wp:inline>
+              </w:drawing>
+            </w:r>
           </w:p>
         </w:tc>
       </w:tr>
@@ -2405,7 +2490,7 @@
   <w:style w:type="paragraph" w:default="1" w:styleId="Normal">
     <w:name w:val="Normal"/>
     <w:qFormat/>
-    <w:rsid w:val="00B40CC2"/>
+    <w:rsid w:val="00F57090"/>
   </w:style>
   <w:style w:type="character" w:default="1" w:styleId="DefaultParagraphFont">
     <w:name w:val="Default Paragraph Font"/>

</xml_diff>